<commit_message>
Poprawki z labki do pierwszego projektu, oraz wstępna konfiguracja 2 projektu
</commit_message>
<xml_diff>
--- a/Sprawozdanie AISDE.docx
+++ b/Sprawozdanie AISDE.docx
@@ -1,6 +1,6 @@
 
 <file path=word/document.xml><?xml version="1.0" encoding="utf-8"?>
-<w:document xmlns:ve="http://schemas.openxmlformats.org/markup-compatibility/2006" xmlns:o="urn:schemas-microsoft-com:office:office" xmlns:r="http://schemas.openxmlformats.org/officeDocument/2006/relationships" xmlns:m="http://schemas.openxmlformats.org/officeDocument/2006/math" xmlns:v="urn:schemas-microsoft-com:vml" xmlns:wp="http://schemas.openxmlformats.org/drawingml/2006/wordprocessingDrawing" xmlns:w10="urn:schemas-microsoft-com:office:word" xmlns:w="http://schemas.openxmlformats.org/wordprocessingml/2006/main" xmlns:wne="http://schemas.microsoft.com/office/word/2006/wordml">
+<w:document xmlns:wpc="http://schemas.microsoft.com/office/word/2010/wordprocessingCanvas" xmlns:mc="http://schemas.openxmlformats.org/markup-compatibility/2006" xmlns:o="urn:schemas-microsoft-com:office:office" xmlns:r="http://schemas.openxmlformats.org/officeDocument/2006/relationships" xmlns:m="http://schemas.openxmlformats.org/officeDocument/2006/math" xmlns:v="urn:schemas-microsoft-com:vml" xmlns:wp14="http://schemas.microsoft.com/office/word/2010/wordprocessingDrawing" xmlns:wp="http://schemas.openxmlformats.org/drawingml/2006/wordprocessingDrawing" xmlns:w10="urn:schemas-microsoft-com:office:word" xmlns:w="http://schemas.openxmlformats.org/wordprocessingml/2006/main" xmlns:w14="http://schemas.microsoft.com/office/word/2010/wordml" xmlns:wpg="http://schemas.microsoft.com/office/word/2010/wordprocessingGroup" xmlns:wpi="http://schemas.microsoft.com/office/word/2010/wordprocessingInk" xmlns:wne="http://schemas.microsoft.com/office/word/2006/wordml" xmlns:wps="http://schemas.microsoft.com/office/word/2010/wordprocessingShape" mc:Ignorable="w14 wp14">
   <w:body>
     <w:p>
       <w:pPr>
@@ -9,6 +9,9 @@
       <w:r>
         <w:t>Sprawozdanie AISDE</w:t>
       </w:r>
+      <w:r>
+        <w:t xml:space="preserve"> – projekt nr1</w:t>
+      </w:r>
     </w:p>
     <w:p>
       <w:pPr>
@@ -40,8 +43,6 @@
       <w:r>
         <w:t>Kod binarny projektu: 101</w:t>
       </w:r>
-      <w:bookmarkStart w:id="0" w:name="_GoBack"/>
-      <w:bookmarkEnd w:id="0"/>
     </w:p>
     <w:p/>
     <w:p>
@@ -282,7 +283,7 @@
             <wp:cNvGraphicFramePr/>
             <a:graphic xmlns:a="http://schemas.openxmlformats.org/drawingml/2006/main">
               <a:graphicData uri="http://schemas.openxmlformats.org/drawingml/2006/chart">
-                <c:chart xmlns:c="http://schemas.openxmlformats.org/drawingml/2006/chart" xmlns:r="http://schemas.openxmlformats.org/officeDocument/2006/relationships" r:id="rId6"/>
+                <c:chart xmlns:c="http://schemas.openxmlformats.org/drawingml/2006/chart" xmlns:r="http://schemas.openxmlformats.org/officeDocument/2006/relationships" r:id="rId7"/>
               </a:graphicData>
             </a:graphic>
           </wp:anchor>
@@ -419,8 +420,51 @@
         <w:t>Przy nieodpowiedniej konfiguracji rozkładów strumieni wszystkie zgłoszenia mogą być odrzucane ponieważ nie będą w stanie zająć odpowiedniej liczby kanałów przed upłynięciem cz</w:t>
       </w:r>
       <w:r>
-        <w:t>asu oczekiwania na połączenie. W naszym przypadku prawdopodobieństwo utraty zgłoszenia wynosi aż 14%.</w:t>
-      </w:r>
+        <w:t xml:space="preserve">asu oczekiwania na połączenie. </w:t>
+      </w:r>
+    </w:p>
+    <w:p>
+      <w:pPr>
+        <w:rPr>
+          <w:b/>
+        </w:rPr>
+      </w:pPr>
+      <w:r>
+        <w:rPr>
+          <w:b/>
+        </w:rPr>
+        <w:t>Obsługa plików:</w:t>
+      </w:r>
+    </w:p>
+    <w:p>
+      <w:r>
+        <w:tab/>
+        <w:t xml:space="preserve">Pliki wejściowe są w katalogu </w:t>
+      </w:r>
+      <w:proofErr w:type="spellStart"/>
+      <w:r>
+        <w:t>config</w:t>
+      </w:r>
+      <w:proofErr w:type="spellEnd"/>
+      <w:r>
+        <w:t xml:space="preserve">, jako pliki .txt. Wymagane argumenty wejściowe testu i symulacji są następujące: po ciągu znaków opisujących argument  musi znaleźć się spacja, a następnie wartość argumentu. Liczby zmiennoprzecinkowe muszą być zapisane zza pomącą przecinka. </w:t>
+      </w:r>
+    </w:p>
+    <w:p>
+      <w:r>
+        <w:tab/>
+        <w:t>Pliki wyjściowe  będą wygenerowane do katalogu domyślnego (</w:t>
+      </w:r>
+      <w:proofErr w:type="spellStart"/>
+      <w:r>
+        <w:t>Debug</w:t>
+      </w:r>
+      <w:proofErr w:type="spellEnd"/>
+      <w:r>
+        <w:t xml:space="preserve">). </w:t>
+      </w:r>
+      <w:bookmarkStart w:id="0" w:name="_GoBack"/>
+      <w:bookmarkEnd w:id="0"/>
     </w:p>
     <w:p/>
     <w:sectPr>
@@ -434,7 +478,7 @@
 </file>
 
 <file path=word/numbering.xml><?xml version="1.0" encoding="utf-8"?>
-<w:numbering xmlns:ve="http://schemas.openxmlformats.org/markup-compatibility/2006" xmlns:o="urn:schemas-microsoft-com:office:office" xmlns:r="http://schemas.openxmlformats.org/officeDocument/2006/relationships" xmlns:m="http://schemas.openxmlformats.org/officeDocument/2006/math" xmlns:v="urn:schemas-microsoft-com:vml" xmlns:wp="http://schemas.openxmlformats.org/drawingml/2006/wordprocessingDrawing" xmlns:w10="urn:schemas-microsoft-com:office:word" xmlns:w="http://schemas.openxmlformats.org/wordprocessingml/2006/main" xmlns:wne="http://schemas.microsoft.com/office/word/2006/wordml">
+<w:numbering xmlns:wpc="http://schemas.microsoft.com/office/word/2010/wordprocessingCanvas" xmlns:mc="http://schemas.openxmlformats.org/markup-compatibility/2006" xmlns:o="urn:schemas-microsoft-com:office:office" xmlns:r="http://schemas.openxmlformats.org/officeDocument/2006/relationships" xmlns:m="http://schemas.openxmlformats.org/officeDocument/2006/math" xmlns:v="urn:schemas-microsoft-com:vml" xmlns:wp14="http://schemas.microsoft.com/office/word/2010/wordprocessingDrawing" xmlns:wp="http://schemas.openxmlformats.org/drawingml/2006/wordprocessingDrawing" xmlns:w10="urn:schemas-microsoft-com:office:word" xmlns:w="http://schemas.openxmlformats.org/wordprocessingml/2006/main" xmlns:w14="http://schemas.microsoft.com/office/word/2010/wordml" xmlns:wpg="http://schemas.microsoft.com/office/word/2010/wordprocessingGroup" xmlns:wpi="http://schemas.microsoft.com/office/word/2010/wordprocessingInk" xmlns:wne="http://schemas.microsoft.com/office/word/2006/wordml" xmlns:wps="http://schemas.microsoft.com/office/word/2010/wordprocessingShape" mc:Ignorable="w14 wp14">
   <w:abstractNum w:abstractNumId="0">
     <w:nsid w:val="22501C43"/>
     <w:multiLevelType w:val="hybridMultilevel"/>
@@ -531,7 +575,7 @@
 </file>
 
 <file path=word/styles.xml><?xml version="1.0" encoding="utf-8"?>
-<w:styles xmlns:r="http://schemas.openxmlformats.org/officeDocument/2006/relationships" xmlns:w="http://schemas.openxmlformats.org/wordprocessingml/2006/main">
+<w:styles xmlns:mc="http://schemas.openxmlformats.org/markup-compatibility/2006" xmlns:r="http://schemas.openxmlformats.org/officeDocument/2006/relationships" xmlns:w="http://schemas.openxmlformats.org/wordprocessingml/2006/main" xmlns:w14="http://schemas.microsoft.com/office/word/2010/wordml" mc:Ignorable="w14">
   <w:docDefaults>
     <w:rPrDefault>
       <w:rPr>
@@ -702,7 +746,6 @@
     <w:uiPriority w:val="99"/>
     <w:semiHidden/>
     <w:unhideWhenUsed/>
-    <w:qFormat/>
     <w:tblPr>
       <w:tblInd w:w="0" w:type="dxa"/>
       <w:tblCellMar>
@@ -955,13 +998,24 @@
 
 <file path=word/charts/chart1.xml><?xml version="1.0" encoding="utf-8"?>
 <c:chartSpace xmlns:c="http://schemas.openxmlformats.org/drawingml/2006/chart" xmlns:a="http://schemas.openxmlformats.org/drawingml/2006/main" xmlns:r="http://schemas.openxmlformats.org/officeDocument/2006/relationships">
-  <c:date1904 val="1"/>
+  <c:date1904 val="0"/>
   <c:lang val="pl-PL"/>
+  <c:roundedCorners val="0"/>
+  <mc:AlternateContent xmlns:mc="http://schemas.openxmlformats.org/markup-compatibility/2006">
+    <mc:Choice xmlns:c14="http://schemas.microsoft.com/office/drawing/2007/8/2/chart" Requires="c14">
+      <c14:style val="102"/>
+    </mc:Choice>
+    <mc:Fallback>
+      <c:style val="2"/>
+    </mc:Fallback>
+  </mc:AlternateContent>
   <c:chart>
+    <c:autoTitleDeleted val="0"/>
     <c:plotArea>
       <c:layout/>
       <c:scatterChart>
         <c:scatterStyle val="lineMarker"/>
+        <c:varyColors val="0"/>
         <c:ser>
           <c:idx val="0"/>
           <c:order val="0"/>
@@ -1297,6 +1351,7 @@
               </c:numCache>
             </c:numRef>
           </c:yVal>
+          <c:smooth val="0"/>
         </c:ser>
         <c:ser>
           <c:idx val="1"/>
@@ -1633,16 +1688,26 @@
               </c:numCache>
             </c:numRef>
           </c:yVal>
+          <c:smooth val="0"/>
         </c:ser>
-        <c:axId val="79529088"/>
-        <c:axId val="79880192"/>
+        <c:dLbls>
+          <c:showLegendKey val="0"/>
+          <c:showVal val="0"/>
+          <c:showCatName val="0"/>
+          <c:showSerName val="0"/>
+          <c:showPercent val="0"/>
+          <c:showBubbleSize val="0"/>
+        </c:dLbls>
+        <c:axId val="183503104"/>
+        <c:axId val="183503680"/>
       </c:scatterChart>
       <c:valAx>
-        <c:axId val="79529088"/>
+        <c:axId val="183503104"/>
         <c:scaling>
           <c:orientation val="minMax"/>
           <c:max val="10000"/>
         </c:scaling>
+        <c:delete val="0"/>
         <c:axPos val="b"/>
         <c:title>
           <c:tx>
@@ -1665,18 +1730,22 @@
               </a:p>
             </c:rich>
           </c:tx>
+          <c:overlay val="0"/>
         </c:title>
         <c:numFmt formatCode="General" sourceLinked="1"/>
+        <c:majorTickMark val="out"/>
+        <c:minorTickMark val="none"/>
         <c:tickLblPos val="nextTo"/>
-        <c:crossAx val="79880192"/>
+        <c:crossAx val="183503680"/>
         <c:crosses val="autoZero"/>
         <c:crossBetween val="midCat"/>
       </c:valAx>
       <c:valAx>
-        <c:axId val="79880192"/>
+        <c:axId val="183503680"/>
         <c:scaling>
           <c:orientation val="minMax"/>
         </c:scaling>
+        <c:delete val="0"/>
         <c:axPos val="l"/>
         <c:majorGridlines/>
         <c:title>
@@ -1704,20 +1773,28 @@
               </a:p>
             </c:rich>
           </c:tx>
+          <c:overlay val="0"/>
         </c:title>
         <c:numFmt formatCode="General" sourceLinked="1"/>
+        <c:majorTickMark val="out"/>
+        <c:minorTickMark val="none"/>
         <c:tickLblPos val="nextTo"/>
-        <c:crossAx val="79529088"/>
+        <c:crossAx val="183503104"/>
         <c:crosses val="autoZero"/>
         <c:crossBetween val="midCat"/>
       </c:valAx>
     </c:plotArea>
     <c:legend>
       <c:legendPos val="r"/>
+      <c:overlay val="0"/>
     </c:legend>
     <c:plotVisOnly val="1"/>
+    <c:dispBlanksAs val="gap"/>
+    <c:showDLblsOverMax val="0"/>
   </c:chart>
-  <c:externalData r:id="rId1"/>
+  <c:externalData r:id="rId1">
+    <c:autoUpdate val="0"/>
+  </c:externalData>
 </c:chartSpace>
 </file>
 
@@ -2011,7 +2088,7 @@
 </file>
 
 <file path=customXml/itemProps1.xml><?xml version="1.0" encoding="utf-8"?>
-<ds:datastoreItem xmlns:ds="http://schemas.openxmlformats.org/officeDocument/2006/customXml" ds:itemID="{CD1CEE60-D7DC-4E68-95F0-3A2F18C8E19D}">
+<ds:datastoreItem xmlns:ds="http://schemas.openxmlformats.org/officeDocument/2006/customXml" ds:itemID="{3EF52A1D-61F7-4BD3-B64F-8BA57FB7BAC4}">
   <ds:schemaRefs>
     <ds:schemaRef ds:uri="http://schemas.openxmlformats.org/officeDocument/2006/bibliography"/>
   </ds:schemaRefs>

</xml_diff>